<commit_message>
#1 Projekt ergänzt, Dokumentation erweitert
</commit_message>
<xml_diff>
--- a/dokumentation/Projektauftrag.docx
+++ b/dokumentation/Projektauftrag.docx
@@ -90,8 +90,10 @@
               <w:rPr>
                 <w:lang w:val="de-CH"/>
               </w:rPr>
-              <w:t>Data Manager</w:t>
-            </w:r>
+              <w:t>ShareLoc</w:t>
+            </w:r>
+            <w:bookmarkStart w:id="0" w:name="_GoBack"/>
+            <w:bookmarkEnd w:id="0"/>
           </w:p>
         </w:tc>
       </w:tr>
@@ -121,7 +123,7 @@
             </w:r>
           </w:p>
         </w:tc>
-        <w:bookmarkStart w:id="0" w:name="Text35"/>
+        <w:bookmarkStart w:id="1" w:name="Text35"/>
         <w:tc>
           <w:tcPr>
             <w:tcW w:w="6546" w:type="dxa"/>
@@ -179,7 +181,7 @@
               </w:rPr>
               <w:fldChar w:fldCharType="end"/>
             </w:r>
-            <w:bookmarkEnd w:id="0"/>
+            <w:bookmarkEnd w:id="1"/>
           </w:p>
         </w:tc>
       </w:tr>
@@ -331,7 +333,7 @@
             </w:r>
           </w:p>
         </w:tc>
-        <w:bookmarkStart w:id="1" w:name="Text3"/>
+        <w:bookmarkStart w:id="2" w:name="Text3"/>
         <w:tc>
           <w:tcPr>
             <w:tcW w:w="6546" w:type="dxa"/>
@@ -389,7 +391,7 @@
               </w:rPr>
               <w:fldChar w:fldCharType="end"/>
             </w:r>
-            <w:bookmarkEnd w:id="1"/>
+            <w:bookmarkEnd w:id="2"/>
           </w:p>
         </w:tc>
       </w:tr>
@@ -419,7 +421,7 @@
             </w:r>
           </w:p>
         </w:tc>
-        <w:bookmarkStart w:id="2" w:name="Text31"/>
+        <w:bookmarkStart w:id="3" w:name="Text31"/>
         <w:tc>
           <w:tcPr>
             <w:tcW w:w="6546" w:type="dxa"/>
@@ -480,7 +482,7 @@
               </w:rPr>
               <w:fldChar w:fldCharType="end"/>
             </w:r>
-            <w:bookmarkEnd w:id="2"/>
+            <w:bookmarkEnd w:id="3"/>
           </w:p>
         </w:tc>
       </w:tr>
@@ -890,114 +892,6 @@
               </w:tc>
             </w:tr>
             <w:tr>
-              <w:trPr>
-                <w:trHeight w:val="450"/>
-              </w:trPr>
-              <w:tc>
-                <w:tcPr>
-                  <w:tcW w:w="1706" w:type="pct"/>
-                </w:tcPr>
-                <w:p>
-                  <w:pPr>
-                    <w:tabs>
-                      <w:tab w:val="left" w:pos="3720"/>
-                    </w:tabs>
-                    <w:spacing w:before="60" w:after="60"/>
-                    <w:rPr>
-                      <w:lang w:val="de-CH"/>
-                    </w:rPr>
-                  </w:pPr>
-                  <w:r>
-                    <w:rPr>
-                      <w:lang w:val="de-CH"/>
-                    </w:rPr>
-                    <w:t>Dateisystem</w:t>
-                  </w:r>
-                </w:p>
-              </w:tc>
-              <w:tc>
-                <w:tcPr>
-                  <w:tcW w:w="3294" w:type="pct"/>
-                  <w:shd w:val="clear" w:color="auto" w:fill="auto"/>
-                </w:tcPr>
-                <w:p>
-                  <w:pPr>
-                    <w:numPr>
-                      <w:ilvl w:val="0"/>
-                      <w:numId w:val="3"/>
-                    </w:numPr>
-                    <w:tabs>
-                      <w:tab w:val="left" w:pos="3720"/>
-                    </w:tabs>
-                    <w:spacing w:before="60" w:after="60"/>
-                    <w:rPr>
-                      <w:lang w:val="de-CH"/>
-                    </w:rPr>
-                  </w:pPr>
-                  <w:r>
-                    <w:rPr>
-                      <w:lang w:val="de-CH"/>
-                    </w:rPr>
-                    <w:t>Installieren und Aufbauen des Dateisystems auf Dateiserver. Bereit für Laufzeit</w:t>
-                  </w:r>
-                </w:p>
-              </w:tc>
-            </w:tr>
-            <w:tr>
-              <w:trPr>
-                <w:trHeight w:val="450"/>
-              </w:trPr>
-              <w:tc>
-                <w:tcPr>
-                  <w:tcW w:w="1706" w:type="pct"/>
-                </w:tcPr>
-                <w:p>
-                  <w:pPr>
-                    <w:tabs>
-                      <w:tab w:val="left" w:pos="3720"/>
-                    </w:tabs>
-                    <w:spacing w:before="60" w:after="60"/>
-                    <w:rPr>
-                      <w:lang w:val="de-CH"/>
-                    </w:rPr>
-                  </w:pPr>
-                  <w:r>
-                    <w:rPr>
-                      <w:lang w:val="de-CH"/>
-                    </w:rPr>
-                    <w:t>Entwicklung des serverbasierten Services</w:t>
-                  </w:r>
-                </w:p>
-              </w:tc>
-              <w:tc>
-                <w:tcPr>
-                  <w:tcW w:w="3294" w:type="pct"/>
-                  <w:shd w:val="clear" w:color="auto" w:fill="auto"/>
-                </w:tcPr>
-                <w:p>
-                  <w:pPr>
-                    <w:numPr>
-                      <w:ilvl w:val="0"/>
-                      <w:numId w:val="3"/>
-                    </w:numPr>
-                    <w:tabs>
-                      <w:tab w:val="left" w:pos="3720"/>
-                    </w:tabs>
-                    <w:spacing w:before="60" w:after="60"/>
-                    <w:rPr>
-                      <w:lang w:val="de-CH"/>
-                    </w:rPr>
-                  </w:pPr>
-                  <w:r>
-                    <w:rPr>
-                      <w:lang w:val="de-CH"/>
-                    </w:rPr>
-                    <w:t>Verknüpfung zu Datenbank und Dateisystem</w:t>
-                  </w:r>
-                </w:p>
-              </w:tc>
-            </w:tr>
-            <w:tr>
               <w:tc>
                 <w:tcPr>
                   <w:tcW w:w="1706" w:type="pct"/>
@@ -1043,6 +937,56 @@
                       <w:lang w:val="de-CH"/>
                     </w:rPr>
                     <w:t>Design und Verknüpfung zu internen Logik fertig gestellt</w:t>
+                  </w:r>
+                </w:p>
+              </w:tc>
+            </w:tr>
+            <w:tr>
+              <w:tc>
+                <w:tcPr>
+                  <w:tcW w:w="1706" w:type="pct"/>
+                </w:tcPr>
+                <w:p>
+                  <w:pPr>
+                    <w:tabs>
+                      <w:tab w:val="left" w:pos="3720"/>
+                    </w:tabs>
+                    <w:spacing w:before="60" w:after="60"/>
+                    <w:rPr>
+                      <w:lang w:val="de-CH"/>
+                    </w:rPr>
+                  </w:pPr>
+                  <w:r>
+                    <w:rPr>
+                      <w:lang w:val="de-CH"/>
+                    </w:rPr>
+                    <w:t>Sicherheit</w:t>
+                  </w:r>
+                </w:p>
+              </w:tc>
+              <w:tc>
+                <w:tcPr>
+                  <w:tcW w:w="3294" w:type="pct"/>
+                </w:tcPr>
+                <w:p>
+                  <w:pPr>
+                    <w:numPr>
+                      <w:ilvl w:val="0"/>
+                      <w:numId w:val="3"/>
+                    </w:numPr>
+                    <w:tabs>
+                      <w:tab w:val="left" w:pos="3720"/>
+                    </w:tabs>
+                    <w:spacing w:before="60" w:after="60"/>
+                    <w:rPr>
+                      <w:lang w:val="de-CH"/>
+                    </w:rPr>
+                  </w:pPr>
+                  <w:r>
+                    <w:rPr>
+                      <w:lang w:val="de-CH"/>
+                    </w:rPr>
+                    <w:t>Datenbank ist gegen normale Angriffe wie SQL-Injection geschützt</w:t>
                   </w:r>
                 </w:p>
               </w:tc>
@@ -1270,40 +1214,6 @@
                       <w:lang w:val="de-CH"/>
                     </w:rPr>
                   </w:pPr>
-                </w:p>
-              </w:tc>
-              <w:tc>
-                <w:tcPr>
-                  <w:tcW w:w="2500" w:type="pct"/>
-                </w:tcPr>
-                <w:p>
-                  <w:pPr>
-                    <w:tabs>
-                      <w:tab w:val="left" w:pos="3720"/>
-                    </w:tabs>
-                    <w:spacing w:before="60" w:after="60"/>
-                    <w:rPr>
-                      <w:lang w:val="de-CH"/>
-                    </w:rPr>
-                  </w:pPr>
-                </w:p>
-              </w:tc>
-            </w:tr>
-            <w:tr>
-              <w:tc>
-                <w:tcPr>
-                  <w:tcW w:w="2500" w:type="pct"/>
-                </w:tcPr>
-                <w:p>
-                  <w:pPr>
-                    <w:tabs>
-                      <w:tab w:val="left" w:pos="3720"/>
-                    </w:tabs>
-                    <w:spacing w:before="60" w:after="60"/>
-                    <w:rPr>
-                      <w:lang w:val="de-CH"/>
-                    </w:rPr>
-                  </w:pPr>
                   <w:r>
                     <w:rPr>
                       <w:lang w:val="de-CH"/>
@@ -1371,7 +1281,6 @@
                 <w:b/>
                 <w:lang w:val="de-CH"/>
               </w:rPr>
-              <w:lastRenderedPageBreak/>
               <w:t>Projektorganisation:</w:t>
             </w:r>
           </w:p>
@@ -1418,7 +1327,25 @@
               <w:rPr>
                 <w:lang w:val="de-CH"/>
               </w:rPr>
-              <w:t>Pascal Honegger Projektleiter</w:t>
+              <w:t xml:space="preserve">Pascal </w:t>
+            </w:r>
+            <w:r>
+              <w:rPr>
+                <w:lang w:val="de-CH"/>
+              </w:rPr>
+              <w:t xml:space="preserve">Honegger: </w:t>
+            </w:r>
+            <w:r>
+              <w:rPr>
+                <w:lang w:val="de-CH"/>
+              </w:rPr>
+              <w:t>Projektleiter</w:t>
+            </w:r>
+            <w:r>
+              <w:rPr>
+                <w:lang w:val="de-CH"/>
+              </w:rPr>
+              <w:t>, Entwickler</w:t>
             </w:r>
           </w:p>
           <w:p>
@@ -1437,7 +1364,25 @@
               <w:rPr>
                 <w:lang w:val="de-CH"/>
               </w:rPr>
-              <w:t>Alain Keller, Gui</w:t>
+              <w:t>Alain Keller</w:t>
+            </w:r>
+            <w:r>
+              <w:rPr>
+                <w:lang w:val="de-CH"/>
+              </w:rPr>
+              <w:t>:</w:t>
+            </w:r>
+            <w:r>
+              <w:rPr>
+                <w:lang w:val="de-CH"/>
+              </w:rPr>
+              <w:t xml:space="preserve"> </w:t>
+            </w:r>
+            <w:r>
+              <w:rPr>
+                <w:lang w:val="de-CH"/>
+              </w:rPr>
+              <w:t>Designer, Entwickler</w:t>
             </w:r>
           </w:p>
           <w:p>
@@ -1456,7 +1401,19 @@
               <w:rPr>
                 <w:lang w:val="de-CH"/>
               </w:rPr>
-              <w:t>Seraphin Rihm, Entwickler</w:t>
+              <w:t>Seraphin Rihm</w:t>
+            </w:r>
+            <w:r>
+              <w:rPr>
+                <w:lang w:val="de-CH"/>
+              </w:rPr>
+              <w:t>:</w:t>
+            </w:r>
+            <w:r>
+              <w:rPr>
+                <w:lang w:val="de-CH"/>
+              </w:rPr>
+              <w:t xml:space="preserve"> Entwickler</w:t>
             </w:r>
           </w:p>
         </w:tc>
@@ -1483,6 +1440,7 @@
                 <w:b/>
                 <w:lang w:val="de-CH"/>
               </w:rPr>
+              <w:lastRenderedPageBreak/>
               <w:t>Projektressourcen:</w:t>
             </w:r>
           </w:p>
@@ -1774,8 +1732,6 @@
                 <w:lang w:val="de-CH"/>
               </w:rPr>
             </w:pPr>
-            <w:bookmarkStart w:id="3" w:name="_GoBack"/>
-            <w:bookmarkEnd w:id="3"/>
             <w:r>
               <w:rPr>
                 <w:lang w:val="de-CH"/>
@@ -1795,6 +1751,26 @@
                 <w:lang w:val="de-CH"/>
               </w:rPr>
               <w:t>Know-How</w:t>
+            </w:r>
+            <w:r>
+              <w:rPr>
+                <w:lang w:val="de-CH"/>
+              </w:rPr>
+              <w:t xml:space="preserve"> MsSql</w:t>
+            </w:r>
+          </w:p>
+          <w:p>
+            <w:pPr>
+              <w:spacing w:before="60" w:after="60"/>
+              <w:rPr>
+                <w:lang w:val="de-CH"/>
+              </w:rPr>
+            </w:pPr>
+            <w:r>
+              <w:rPr>
+                <w:lang w:val="de-CH"/>
+              </w:rPr>
+              <w:t>Zeitdruck, viele Features</w:t>
             </w:r>
           </w:p>
         </w:tc>
@@ -2068,7 +2044,7 @@
         <w:rStyle w:val="Seitenzahl"/>
         <w:noProof/>
       </w:rPr>
-      <w:t>2</w:t>
+      <w:t>1</w:t>
     </w:r>
     <w:r>
       <w:rPr>
@@ -2082,27 +2058,14 @@
       <w:pStyle w:val="Fuzeile"/>
       <w:ind w:right="360"/>
     </w:pPr>
-    <w:r>
-      <w:fldChar w:fldCharType="begin"/>
-    </w:r>
-    <w:r>
-      <w:instrText xml:space="preserve"> SAVEDATE  \* MERGEFORMAT </w:instrText>
-    </w:r>
-    <w:r>
-      <w:fldChar w:fldCharType="separate"/>
-    </w:r>
-    <w:r>
-      <w:rPr>
-        <w:noProof/>
-      </w:rPr>
-      <w:t>23.02.2016 15:13:00</w:t>
-    </w:r>
-    <w:r>
-      <w:rPr>
-        <w:noProof/>
-      </w:rPr>
-      <w:fldChar w:fldCharType="end"/>
-    </w:r>
+    <w:fldSimple w:instr=" SAVEDATE  \* MERGEFORMAT ">
+      <w:r>
+        <w:rPr>
+          <w:noProof/>
+        </w:rPr>
+        <w:t>01.03.2016 15:07:00</w:t>
+      </w:r>
+    </w:fldSimple>
   </w:p>
 </w:ftr>
 </file>
@@ -2862,7 +2825,6 @@
     <w:name w:val="footer"/>
     <w:basedOn w:val="Standard"/>
     <w:link w:val="FuzeileZchn"/>
-    <w:semiHidden/>
     <w:unhideWhenUsed/>
     <w:rsid w:val="00663B6A"/>
     <w:pPr>
@@ -2875,7 +2837,6 @@
   <w:style w:type="character" w:customStyle="1" w:styleId="FuzeileZchn">
     <w:name w:val="Fußzeile Zchn"/>
     <w:link w:val="Fuzeile"/>
-    <w:semiHidden/>
     <w:rsid w:val="00663B6A"/>
     <w:rPr>
       <w:rFonts w:ascii="Arial" w:eastAsia="Cambria" w:hAnsi="Arial"/>
@@ -2890,6 +2851,30 @@
     <w:semiHidden/>
     <w:unhideWhenUsed/>
     <w:rsid w:val="00663B6A"/>
+  </w:style>
+  <w:style w:type="paragraph" w:styleId="Kopfzeile">
+    <w:name w:val="header"/>
+    <w:basedOn w:val="Standard"/>
+    <w:link w:val="KopfzeileZchn"/>
+    <w:rsid w:val="003E0E05"/>
+    <w:pPr>
+      <w:tabs>
+        <w:tab w:val="center" w:pos="4536"/>
+        <w:tab w:val="right" w:pos="9072"/>
+      </w:tabs>
+    </w:pPr>
+  </w:style>
+  <w:style w:type="character" w:customStyle="1" w:styleId="KopfzeileZchn">
+    <w:name w:val="Kopfzeile Zchn"/>
+    <w:basedOn w:val="Absatz-Standardschriftart"/>
+    <w:link w:val="Kopfzeile"/>
+    <w:rsid w:val="003E0E05"/>
+    <w:rPr>
+      <w:rFonts w:ascii="Arial" w:eastAsia="Cambria" w:hAnsi="Arial"/>
+      <w:sz w:val="22"/>
+      <w:szCs w:val="24"/>
+      <w:lang w:val="de-DE" w:eastAsia="en-US"/>
+    </w:rPr>
   </w:style>
 </w:styles>
 </file>

</xml_diff>

<commit_message>
Registreirung meldet nun automatisch an. Fehler in Models korrigiert.
</commit_message>
<xml_diff>
--- a/dokumentation/Projektauftrag.docx
+++ b/dokumentation/Projektauftrag.docx
@@ -86,14 +86,14 @@
                 <w:lang w:val="de-CH"/>
               </w:rPr>
             </w:pPr>
+            <w:proofErr w:type="spellStart"/>
             <w:r>
               <w:rPr>
                 <w:lang w:val="de-CH"/>
               </w:rPr>
               <w:t>ShareLoc</w:t>
             </w:r>
-            <w:bookmarkStart w:id="0" w:name="_GoBack"/>
-            <w:bookmarkEnd w:id="0"/>
+            <w:proofErr w:type="spellEnd"/>
           </w:p>
         </w:tc>
       </w:tr>
@@ -123,7 +123,7 @@
             </w:r>
           </w:p>
         </w:tc>
-        <w:bookmarkStart w:id="1" w:name="Text35"/>
+        <w:bookmarkStart w:id="0" w:name="Text35"/>
         <w:tc>
           <w:tcPr>
             <w:tcW w:w="6546" w:type="dxa"/>
@@ -181,7 +181,7 @@
               </w:rPr>
               <w:fldChar w:fldCharType="end"/>
             </w:r>
-            <w:bookmarkEnd w:id="1"/>
+            <w:bookmarkEnd w:id="0"/>
           </w:p>
         </w:tc>
       </w:tr>
@@ -333,7 +333,7 @@
             </w:r>
           </w:p>
         </w:tc>
-        <w:bookmarkStart w:id="2" w:name="Text3"/>
+        <w:bookmarkStart w:id="1" w:name="Text3"/>
         <w:tc>
           <w:tcPr>
             <w:tcW w:w="6546" w:type="dxa"/>
@@ -391,7 +391,7 @@
               </w:rPr>
               <w:fldChar w:fldCharType="end"/>
             </w:r>
-            <w:bookmarkEnd w:id="2"/>
+            <w:bookmarkEnd w:id="1"/>
           </w:p>
         </w:tc>
       </w:tr>
@@ -421,7 +421,7 @@
             </w:r>
           </w:p>
         </w:tc>
-        <w:bookmarkStart w:id="3" w:name="Text31"/>
+        <w:bookmarkStart w:id="2" w:name="Text31"/>
         <w:tc>
           <w:tcPr>
             <w:tcW w:w="6546" w:type="dxa"/>
@@ -482,7 +482,7 @@
               </w:rPr>
               <w:fldChar w:fldCharType="end"/>
             </w:r>
-            <w:bookmarkEnd w:id="3"/>
+            <w:bookmarkEnd w:id="2"/>
           </w:p>
         </w:tc>
       </w:tr>
@@ -646,7 +646,21 @@
               <w:rPr>
                 <w:lang w:val="de-CH"/>
               </w:rPr>
-              <w:t xml:space="preserve">Ein begeisterter Freerider will übers Wochenende in die Bergen gehen. Er weiss jedoch nicht wo es </w:t>
+              <w:t xml:space="preserve">Ein begeisterter </w:t>
+            </w:r>
+            <w:proofErr w:type="spellStart"/>
+            <w:r>
+              <w:rPr>
+                <w:lang w:val="de-CH"/>
+              </w:rPr>
+              <w:t>Freerider</w:t>
+            </w:r>
+            <w:proofErr w:type="spellEnd"/>
+            <w:r>
+              <w:rPr>
+                <w:lang w:val="de-CH"/>
+              </w:rPr>
+              <w:t xml:space="preserve"> will übers Wochenende in die Bergen gehen. Er weiss jedoch nicht wo es </w:t>
             </w:r>
             <w:r>
               <w:rPr>
@@ -664,7 +678,21 @@
               <w:rPr>
                 <w:lang w:val="de-CH"/>
               </w:rPr>
-              <w:t xml:space="preserve"> Zusätzlich hätte er am liebsten einen Local dabei, welcher ihm das Gebiet zeigen würde.</w:t>
+              <w:t xml:space="preserve"> Zusätzlich hätte er am liebsten einen </w:t>
+            </w:r>
+            <w:proofErr w:type="spellStart"/>
+            <w:r>
+              <w:rPr>
+                <w:lang w:val="de-CH"/>
+              </w:rPr>
+              <w:t>Local</w:t>
+            </w:r>
+            <w:proofErr w:type="spellEnd"/>
+            <w:r>
+              <w:rPr>
+                <w:lang w:val="de-CH"/>
+              </w:rPr>
+              <w:t xml:space="preserve"> dabei, welcher ihm das Gebiet zeigen würde.</w:t>
             </w:r>
           </w:p>
         </w:tc>
@@ -720,7 +748,21 @@
               <w:rPr>
                 <w:lang w:val="de-CH"/>
               </w:rPr>
-              <w:t>s Projektes ist eine Social-Medi</w:t>
+              <w:t xml:space="preserve">s Projektes ist eine </w:t>
+            </w:r>
+            <w:proofErr w:type="spellStart"/>
+            <w:r>
+              <w:rPr>
+                <w:lang w:val="de-CH"/>
+              </w:rPr>
+              <w:t>Social</w:t>
+            </w:r>
+            <w:proofErr w:type="spellEnd"/>
+            <w:r>
+              <w:rPr>
+                <w:lang w:val="de-CH"/>
+              </w:rPr>
+              <w:t>-Medi</w:t>
             </w:r>
             <w:r>
               <w:rPr>
@@ -986,7 +1028,21 @@
                     <w:rPr>
                       <w:lang w:val="de-CH"/>
                     </w:rPr>
-                    <w:t>Datenbank ist gegen normale Angriffe wie SQL-Injection geschützt</w:t>
+                    <w:t>Datenbank ist gegen normale Angriffe wie SQL-</w:t>
+                  </w:r>
+                  <w:proofErr w:type="spellStart"/>
+                  <w:r>
+                    <w:rPr>
+                      <w:lang w:val="de-CH"/>
+                    </w:rPr>
+                    <w:t>Injection</w:t>
+                  </w:r>
+                  <w:proofErr w:type="spellEnd"/>
+                  <w:r>
+                    <w:rPr>
+                      <w:lang w:val="de-CH"/>
+                    </w:rPr>
+                    <w:t xml:space="preserve"> geschützt</w:t>
                   </w:r>
                 </w:p>
               </w:tc>
@@ -1194,7 +1250,13 @@
                     <w:rPr>
                       <w:lang w:val="de-CH"/>
                     </w:rPr>
-                    <w:t>15.03.2016</w:t>
+                    <w:t>22</w:t>
+                  </w:r>
+                  <w:r>
+                    <w:rPr>
+                      <w:lang w:val="de-CH"/>
+                    </w:rPr>
+                    <w:t>.03.2016</w:t>
                   </w:r>
                 </w:p>
               </w:tc>
@@ -1582,11 +1644,19 @@
                       <w:lang w:val="de-CH"/>
                     </w:rPr>
                   </w:pPr>
+                  <w:proofErr w:type="spellStart"/>
                   <w:r>
                     <w:rPr>
                       <w:lang w:val="de-CH"/>
                     </w:rPr>
-                    <w:t>Azure-Server</w:t>
+                    <w:t>Azure</w:t>
+                  </w:r>
+                  <w:proofErr w:type="spellEnd"/>
+                  <w:r>
+                    <w:rPr>
+                      <w:lang w:val="de-CH"/>
+                    </w:rPr>
+                    <w:t>-Server</w:t>
                   </w:r>
                 </w:p>
               </w:tc>
@@ -1746,18 +1816,28 @@
                 <w:lang w:val="de-CH"/>
               </w:rPr>
             </w:pPr>
+            <w:proofErr w:type="spellStart"/>
             <w:r>
               <w:rPr>
                 <w:lang w:val="de-CH"/>
               </w:rPr>
               <w:t>Know-How</w:t>
             </w:r>
-            <w:r>
-              <w:rPr>
-                <w:lang w:val="de-CH"/>
-              </w:rPr>
-              <w:t xml:space="preserve"> MsSql</w:t>
-            </w:r>
+            <w:proofErr w:type="spellEnd"/>
+            <w:r>
+              <w:rPr>
+                <w:lang w:val="de-CH"/>
+              </w:rPr>
+              <w:t xml:space="preserve"> </w:t>
+            </w:r>
+            <w:proofErr w:type="spellStart"/>
+            <w:r>
+              <w:rPr>
+                <w:lang w:val="de-CH"/>
+              </w:rPr>
+              <w:t>MsSql</w:t>
+            </w:r>
+            <w:proofErr w:type="spellEnd"/>
           </w:p>
           <w:p>
             <w:pPr>
@@ -1772,6 +1852,8 @@
               </w:rPr>
               <w:t>Zeitdruck, viele Features</w:t>
             </w:r>
+            <w:bookmarkStart w:id="3" w:name="_GoBack"/>
+            <w:bookmarkEnd w:id="3"/>
           </w:p>
         </w:tc>
       </w:tr>
@@ -2044,7 +2126,7 @@
         <w:rStyle w:val="Seitenzahl"/>
         <w:noProof/>
       </w:rPr>
-      <w:t>1</w:t>
+      <w:t>2</w:t>
     </w:r>
     <w:r>
       <w:rPr>
@@ -2058,14 +2140,27 @@
       <w:pStyle w:val="Fuzeile"/>
       <w:ind w:right="360"/>
     </w:pPr>
-    <w:fldSimple w:instr=" SAVEDATE  \* MERGEFORMAT ">
-      <w:r>
-        <w:rPr>
-          <w:noProof/>
-        </w:rPr>
-        <w:t>01.03.2016 15:07:00</w:t>
-      </w:r>
-    </w:fldSimple>
+    <w:r>
+      <w:fldChar w:fldCharType="begin"/>
+    </w:r>
+    <w:r>
+      <w:instrText xml:space="preserve"> SAVEDATE  \* MERGEFORMAT </w:instrText>
+    </w:r>
+    <w:r>
+      <w:fldChar w:fldCharType="separate"/>
+    </w:r>
+    <w:r>
+      <w:rPr>
+        <w:noProof/>
+      </w:rPr>
+      <w:t>01.03.2016 15:07:00</w:t>
+    </w:r>
+    <w:r>
+      <w:rPr>
+        <w:noProof/>
+      </w:rPr>
+      <w:fldChar w:fldCharType="end"/>
+    </w:r>
   </w:p>
 </w:ftr>
 </file>

</xml_diff>